<commit_message>
class and method design complete
</commit_message>
<xml_diff>
--- a/class_Dia.docx
+++ b/class_Dia.docx
@@ -4,18 +4,19 @@
   <w:body>
     <w:p>
       <w:r>
+        <w:br/>
+      </w:r>
+      <w:r>
         <w:t xml:space="preserve">Member class </w:t>
       </w:r>
       <w:r>
         <w:t>diagram</w:t>
       </w:r>
-    </w:p>
-    <w:p>
-      <w:r>
-        <w:br/>
-      </w:r>
-      <w:r>
-        <w:object w:dxaOrig="11055" w:dyaOrig="7426">
+      <w:r>
+        <w:br/>
+      </w:r>
+      <w:r>
+        <w:object w:dxaOrig="14326" w:dyaOrig="10755">
           <v:shapetype id="_x0000_t75" coordsize="21600,21600" o:spt="75" o:preferrelative="t" path="m@4@5l@4@11@9@11@9@5xe" filled="f" stroked="f">
             <v:stroke joinstyle="miter"/>
             <v:formulas>
@@ -35,92 +36,345 @@
             <v:path o:extrusionok="f" gradientshapeok="t" o:connecttype="rect"/>
             <o:lock v:ext="edit" aspectratio="t"/>
           </v:shapetype>
-          <v:shape id="_x0000_i1025" type="#_x0000_t75" style="width:468pt;height:314.25pt" o:ole="">
+          <v:shape id="_x0000_i1025" type="#_x0000_t75" style="width:468pt;height:351pt" o:ole="">
             <v:imagedata r:id="rId7" o:title=""/>
           </v:shape>
-          <o:OLEObject Type="Embed" ProgID="Visio.Drawing.15" ShapeID="_x0000_i1025" DrawAspect="Content" ObjectID="_1491138365" r:id="rId8"/>
+          <o:OLEObject Type="Embed" ProgID="Visio.Drawing.15" ShapeID="_x0000_i1025" DrawAspect="Content" ObjectID="_1491473894" r:id="rId8"/>
         </w:object>
       </w:r>
       <w:r>
         <w:br/>
-      </w:r>
-      <w:r>
-        <w:br/>
-      </w:r>
-      <w:r>
-        <w:br/>
-      </w:r>
-      <w:r>
-        <w:br/>
-      </w:r>
-      <w:r>
-        <w:br/>
-      </w:r>
-      <w:r>
-        <w:br/>
-      </w:r>
-      <w:r>
-        <w:br/>
-      </w:r>
-      <w:r>
-        <w:br/>
-      </w:r>
-      <w:r>
-        <w:br/>
-      </w:r>
-      <w:r>
-        <w:br/>
-      </w:r>
-      <w:r>
-        <w:br/>
-      </w:r>
-      <w:r>
-        <w:br/>
-      </w:r>
-      <w:r>
-        <w:br/>
-      </w:r>
-      <w:r>
-        <w:br/>
-      </w:r>
-      <w:r>
-        <w:br/>
-      </w:r>
-      <w:r>
-        <w:br/>
-      </w:r>
-      <w:r>
-        <w:br/>
-      </w:r>
-      <w:r>
-        <w:br/>
-      </w:r>
-      <w:r>
-        <w:lastRenderedPageBreak/>
-        <w:br/>
-        <w:t>Admin class diagram</w:t>
       </w:r>
     </w:p>
     <w:p>
       <w:r>
-        <w:br/>
-      </w:r>
-      <w:r>
-        <w:object w:dxaOrig="11055" w:dyaOrig="7426">
-          <v:shape id="_x0000_i1026" type="#_x0000_t75" style="width:468pt;height:314.25pt" o:ole="">
+        <w:lastRenderedPageBreak/>
+        <w:t>Admin</w:t>
+      </w:r>
+      <w:r>
+        <w:t xml:space="preserve"> class diagram</w:t>
+      </w:r>
+      <w:r>
+        <w:br/>
+      </w:r>
+      <w:r>
+        <w:object w:dxaOrig="13531" w:dyaOrig="8251">
+          <v:shape id="_x0000_i1026" type="#_x0000_t75" style="width:467.25pt;height:285pt" o:ole="">
             <v:imagedata r:id="rId9" o:title=""/>
           </v:shape>
-          <o:OLEObject Type="Embed" ProgID="Visio.Drawing.15" ShapeID="_x0000_i1026" DrawAspect="Content" ObjectID="_1491138366" r:id="rId10"/>
+          <o:OLEObject Type="Embed" ProgID="Visio.Drawing.15" ShapeID="_x0000_i1026" DrawAspect="Content" ObjectID="_1491473895" r:id="rId10"/>
+        </w:object>
+      </w:r>
+      <w:r>
+        <w:br/>
+      </w:r>
+      <w:r>
+        <w:br/>
+      </w:r>
+      <w:r>
+        <w:br/>
+      </w:r>
+      <w:r>
+        <w:br/>
+      </w:r>
+      <w:r>
+        <w:br/>
+      </w:r>
+      <w:r>
+        <w:br/>
+      </w:r>
+      <w:r>
+        <w:br/>
+      </w:r>
+      <w:r>
+        <w:br/>
+      </w:r>
+      <w:r>
+        <w:br/>
+      </w:r>
+      <w:r>
+        <w:br/>
+      </w:r>
+      <w:r>
+        <w:br/>
+      </w:r>
+      <w:r>
+        <w:br/>
+      </w:r>
+      <w:r>
+        <w:br/>
+      </w:r>
+      <w:r>
+        <w:br/>
+      </w:r>
+      <w:r>
+        <w:br/>
+      </w:r>
+      <w:r>
+        <w:br/>
+      </w:r>
+      <w:r>
+        <w:br/>
+      </w:r>
+      <w:r>
+        <w:br/>
+      </w:r>
+      <w:r>
+        <w:br/>
+      </w:r>
+      <w:r>
+        <w:br/>
+      </w:r>
+      <w:r>
+        <w:br/>
+      </w:r>
+      <w:r>
+        <w:br/>
+      </w:r>
+      <w:r>
+        <w:lastRenderedPageBreak/>
+        <w:br/>
+        <w:t>Message</w:t>
+      </w:r>
+      <w:r>
+        <w:t xml:space="preserve"> class diagram</w:t>
+      </w:r>
+    </w:p>
+    <w:p>
+      <w:r>
+        <w:br/>
+      </w:r>
+      <w:r>
+        <w:object w:dxaOrig="15225" w:dyaOrig="10785">
+          <v:shape id="_x0000_i1027" type="#_x0000_t75" style="width:467.25pt;height:330.75pt" o:ole="">
+            <v:imagedata r:id="rId11" o:title=""/>
+          </v:shape>
+          <o:OLEObject Type="Embed" ProgID="Visio.Drawing.15" ShapeID="_x0000_i1027" DrawAspect="Content" ObjectID="_1491473896" r:id="rId12"/>
+        </w:object>
+      </w:r>
+      <w:r>
+        <w:br/>
+      </w:r>
+      <w:r>
+        <w:br/>
+      </w:r>
+      <w:r>
+        <w:br/>
+      </w:r>
+      <w:r>
+        <w:br/>
+      </w:r>
+      <w:r>
+        <w:br/>
+      </w:r>
+      <w:r>
+        <w:br/>
+      </w:r>
+      <w:r>
+        <w:br/>
+      </w:r>
+      <w:r>
+        <w:br/>
+      </w:r>
+      <w:r>
+        <w:br/>
+      </w:r>
+      <w:r>
+        <w:br/>
+      </w:r>
+      <w:r>
+        <w:br/>
+      </w:r>
+      <w:r>
+        <w:br/>
+      </w:r>
+      <w:r>
+        <w:br/>
+      </w:r>
+      <w:r>
+        <w:br/>
+      </w:r>
+      <w:r>
+        <w:br/>
+      </w:r>
+      <w:r>
+        <w:br/>
+      </w:r>
+      <w:r>
+        <w:br/>
+      </w:r>
+      <w:r>
+        <w:lastRenderedPageBreak/>
+        <w:t>History class diagram</w:t>
+      </w:r>
+      <w:r>
+        <w:br/>
+      </w:r>
+      <w:r>
+        <w:object w:dxaOrig="13636" w:dyaOrig="10170">
+          <v:shape id="_x0000_i1028" type="#_x0000_t75" style="width:468pt;height:348.75pt" o:ole="">
+            <v:imagedata r:id="rId13" o:title=""/>
+          </v:shape>
+          <o:OLEObject Type="Embed" ProgID="Visio.Drawing.15" ShapeID="_x0000_i1028" DrawAspect="Content" ObjectID="_1491473897" r:id="rId14"/>
+        </w:object>
+      </w:r>
+      <w:r>
+        <w:br/>
+      </w:r>
+      <w:r>
+        <w:br/>
+      </w:r>
+      <w:r>
+        <w:br/>
+      </w:r>
+      <w:r>
+        <w:br/>
+      </w:r>
+      <w:r>
+        <w:br/>
+      </w:r>
+      <w:r>
+        <w:br/>
+      </w:r>
+      <w:r>
+        <w:br/>
+      </w:r>
+      <w:r>
+        <w:br/>
+      </w:r>
+      <w:r>
+        <w:br/>
+      </w:r>
+      <w:r>
+        <w:br/>
+      </w:r>
+      <w:r>
+        <w:br/>
+      </w:r>
+      <w:r>
+        <w:br/>
+      </w:r>
+      <w:r>
+        <w:br/>
+      </w:r>
+      <w:r>
+        <w:br/>
+      </w:r>
+      <w:r>
+        <w:br/>
+      </w:r>
+      <w:r>
+        <w:br/>
+      </w:r>
+      <w:r>
+        <w:br/>
+      </w:r>
+      <w:r>
+        <w:br/>
+      </w:r>
+      <w:r>
+        <w:br/>
+      </w:r>
+      <w:r>
+        <w:lastRenderedPageBreak/>
+        <w:t>QA class diagram</w:t>
+      </w:r>
+      <w:r>
+        <w:br/>
+      </w:r>
+      <w:r>
+        <w:object w:dxaOrig="15630" w:dyaOrig="11280">
+          <v:shape id="_x0000_i1030" type="#_x0000_t75" style="width:467.25pt;height:337.5pt" o:ole="">
+            <v:imagedata r:id="rId15" o:title=""/>
+          </v:shape>
+          <o:OLEObject Type="Embed" ProgID="Visio.Drawing.15" ShapeID="_x0000_i1030" DrawAspect="Content" ObjectID="_1491473898" r:id="rId16"/>
+        </w:object>
+      </w:r>
+      <w:r>
+        <w:br/>
+      </w:r>
+      <w:r>
+        <w:br/>
+      </w:r>
+      <w:r>
+        <w:br/>
+      </w:r>
+      <w:r>
+        <w:br/>
+      </w:r>
+      <w:r>
+        <w:br/>
+      </w:r>
+      <w:r>
+        <w:br/>
+      </w:r>
+      <w:r>
+        <w:br/>
+      </w:r>
+      <w:r>
+        <w:br/>
+      </w:r>
+      <w:r>
+        <w:br/>
+      </w:r>
+      <w:r>
+        <w:br/>
+      </w:r>
+      <w:r>
+        <w:br/>
+      </w:r>
+      <w:r>
+        <w:br/>
+      </w:r>
+      <w:r>
+        <w:br/>
+      </w:r>
+      <w:r>
+        <w:br/>
+      </w:r>
+      <w:r>
+        <w:br/>
+      </w:r>
+      <w:r>
+        <w:br/>
+      </w:r>
+      <w:r>
+        <w:br/>
+      </w:r>
+      <w:r>
+        <w:br/>
+      </w:r>
+      <w:r>
+        <w:br/>
+      </w:r>
+      <w:r>
+        <w:lastRenderedPageBreak/>
+        <w:t xml:space="preserve">Activity class </w:t>
+      </w:r>
+      <w:proofErr w:type="spellStart"/>
+      <w:r>
+        <w:t>diagarm</w:t>
+      </w:r>
+      <w:proofErr w:type="spellEnd"/>
+      <w:r>
+        <w:br/>
+      </w:r>
+      <w:r>
+        <w:object w:dxaOrig="15630" w:dyaOrig="11280">
+          <v:shape id="_x0000_i1029" type="#_x0000_t75" style="width:467.25pt;height:337.5pt" o:ole="">
+            <v:imagedata r:id="rId17" o:title=""/>
+          </v:shape>
+          <o:OLEObject Type="Embed" ProgID="Visio.Drawing.15" ShapeID="_x0000_i1029" DrawAspect="Content" ObjectID="_1491473899" r:id="rId18"/>
         </w:object>
       </w:r>
     </w:p>
     <w:sectPr>
-      <w:headerReference w:type="even" r:id="rId11"/>
-      <w:headerReference w:type="default" r:id="rId12"/>
-      <w:footerReference w:type="even" r:id="rId13"/>
-      <w:footerReference w:type="default" r:id="rId14"/>
-      <w:headerReference w:type="first" r:id="rId15"/>
-      <w:footerReference w:type="first" r:id="rId16"/>
+      <w:headerReference w:type="even" r:id="rId19"/>
+      <w:headerReference w:type="default" r:id="rId20"/>
+      <w:footerReference w:type="even" r:id="rId21"/>
+      <w:footerReference w:type="default" r:id="rId22"/>
+      <w:headerReference w:type="first" r:id="rId23"/>
+      <w:footerReference w:type="first" r:id="rId24"/>
       <w:pgSz w:w="12240" w:h="15840"/>
       <w:pgMar w:top="1440" w:right="1440" w:bottom="1440" w:left="1440" w:header="720" w:footer="720" w:gutter="0"/>
       <w:cols w:space="720"/>
@@ -768,7 +1022,7 @@
 </file>
 
 <file path=customXml/itemProps1.xml><?xml version="1.0" encoding="utf-8"?>
-<ds:datastoreItem xmlns:ds="http://schemas.openxmlformats.org/officeDocument/2006/customXml" ds:itemID="{65423737-BF2C-44E7-BC5F-31BD695BACAC}">
+<ds:datastoreItem xmlns:ds="http://schemas.openxmlformats.org/officeDocument/2006/customXml" ds:itemID="{327E6F81-F6E1-429C-80E5-BA8D5A6B61C7}">
   <ds:schemaRefs>
     <ds:schemaRef ds:uri="http://schemas.openxmlformats.org/officeDocument/2006/bibliography"/>
   </ds:schemaRefs>

</xml_diff>